<commit_message>
updated lab 4 for 2022
</commit_message>
<xml_diff>
--- a/cpe-301-lab4/Lab #4 Instructions - GPIO.docx
+++ b/cpe-301-lab4/Lab #4 Instructions - GPIO.docx
@@ -44,7 +44,19 @@
         <w:rPr>
           <w:b w:val="0"/>
         </w:rPr>
-        <w:t>Fall 2021</w:t>
+        <w:t>Spring</w:t>
+      </w:r>
+      <w:r>
+        <w:rPr>
+          <w:b w:val="0"/>
+        </w:rPr>
+        <w:t xml:space="preserve"> 202</w:t>
+      </w:r>
+      <w:r>
+        <w:rPr>
+          <w:b w:val="0"/>
+        </w:rPr>
+        <w:t>2</w:t>
       </w:r>
     </w:p>
     <w:p>
@@ -191,13 +203,7 @@
         <w:rPr>
           <w:color w:val="000000"/>
         </w:rPr>
-        <w:t>Laptop or Lab PC with Arduino IDE ins</w:t>
-      </w:r>
-      <w:r>
-        <w:rPr>
-          <w:color w:val="000000"/>
-        </w:rPr>
-        <w:t>talled</w:t>
+        <w:t>Laptop or Lab PC with Arduino IDE installed</w:t>
       </w:r>
     </w:p>
     <w:p>
@@ -395,13 +401,7 @@
     <w:p>
       <w:r>
         <w:tab/>
-        <w:t>Em</w:t>
-      </w:r>
-      <w:r>
-        <w:t>bedded software development is significantly different from developing software to run on a typical PC. Traditional application-level development runs on top of an operating system with significant memory and processing resources. Embedded systems typicall</w:t>
-      </w:r>
-      <w:r>
-        <w:t xml:space="preserve">y </w:t>
+        <w:t xml:space="preserve">Embedded software development is significantly different from developing software to run on a typical PC. Traditional application-level development runs on top of an operating system with significant memory and processing resources. Embedded systems typically </w:t>
       </w:r>
       <w:proofErr w:type="gramStart"/>
       <w:r>
@@ -409,22 +409,13 @@
       </w:r>
       <w:proofErr w:type="gramEnd"/>
       <w:r>
-        <w:t xml:space="preserve"> resource-constrained environments and perform tasks with real-time constraints. Debugging embedded applications can also be challenging as there is no traditional display on which to display status and error messages. Debugging utilities must be c</w:t>
-      </w:r>
-      <w:r>
-        <w:t>onsidered when developing an embedded application.</w:t>
+        <w:t xml:space="preserve"> resource-constrained environments and perform tasks with real-time constraints. Debugging embedded applications can also be challenging as there is no traditional display on which to display status and error messages. Debugging utilities must be considered when developing an embedded application.</w:t>
       </w:r>
     </w:p>
     <w:p>
       <w:r>
         <w:tab/>
-        <w:t>There are many ways of debugging an embedded system. First, a system may turn on and off an LED to signal the state of some flag. For example, if some condition has occurred, turn on an LED, otherwise tur</w:t>
-      </w:r>
-      <w:r>
-        <w:t>n it off. Another way to debug is to use serial messages. On an Arduino, writing to the default serial port will send the messages over USB to the connected computer. The computer can then display the messages with a serial terminal such as Putty or the Ar</w:t>
-      </w:r>
-      <w:r>
-        <w:t xml:space="preserve">duino Serial Monitor. For this lab, students may use the Serial Library to send debugging messages to a serial terminal. </w:t>
+        <w:t xml:space="preserve">There are many ways of debugging an embedded system. First, a system may turn on and off an LED to signal the state of some flag. For example, if some condition has occurred, turn on an LED, otherwise turn it off. Another way to debug is to use serial messages. On an Arduino, writing to the default serial port will send the messages over USB to the connected computer. The computer can then display the messages with a serial terminal such as Putty or the Arduino Serial Monitor. For this lab, students may use the Serial Library to send debugging messages to a serial terminal. </w:t>
       </w:r>
       <w:proofErr w:type="gramStart"/>
       <w:r>
@@ -432,14 +423,27 @@
       </w:r>
       <w:proofErr w:type="gramEnd"/>
       <w:r>
-        <w:t xml:space="preserve"> enable serial communication, the Arduino code must call a function, Serial.begin(9600), in the setup function of the progra</w:t>
-      </w:r>
-      <w:r>
-        <w:t xml:space="preserve">m. This initializes the Serial port and sets the baud rate to 9600. The specifics of this function and serial communication will be explored in later labs. To write a message to the serial port, call this </w:t>
+        <w:t xml:space="preserve"> enable serial communication, the Arduino code must call a function, </w:t>
+      </w:r>
+      <w:proofErr w:type="spellStart"/>
+      <w:r>
+        <w:t>Serial.begin</w:t>
+      </w:r>
+      <w:proofErr w:type="spellEnd"/>
+      <w:r>
+        <w:t xml:space="preserve">(9600), in the setup function of the program. This initializes the Serial port and sets the baud rate to 9600. The specifics of this function and serial communication will be explored in later labs. To write a message to the serial port, call this </w:t>
       </w:r>
       <w:r>
         <w:lastRenderedPageBreak/>
-        <w:t xml:space="preserve">function: Serial.println(“This is a </w:t>
+        <w:t xml:space="preserve">function: </w:t>
+      </w:r>
+      <w:proofErr w:type="spellStart"/>
+      <w:r>
+        <w:t>Serial.println</w:t>
+      </w:r>
+      <w:proofErr w:type="spellEnd"/>
+      <w:r>
+        <w:t xml:space="preserve">(“This is a </w:t>
       </w:r>
       <w:proofErr w:type="gramStart"/>
       <w:r>
@@ -447,10 +451,7 @@
       </w:r>
       <w:proofErr w:type="gramEnd"/>
       <w:r>
-        <w:t xml:space="preserve"> Thi</w:t>
-      </w:r>
-      <w:r>
-        <w:t xml:space="preserve">s will send the string parameter of the function over the serial port to the computer. </w:t>
+        <w:t xml:space="preserve"> This will send the string parameter of the function over the serial port to the computer. </w:t>
       </w:r>
     </w:p>
     <w:p>
@@ -472,16 +473,7 @@
       </w:r>
       <w:proofErr w:type="gramEnd"/>
       <w:r>
-        <w:t xml:space="preserve"> interact with the rest of an embedded system. It is the control and feedback o</w:t>
-      </w:r>
-      <w:r>
-        <w:t>f a physical pin between two states: high or low. When a pin is configured as an output, the microcontroller can drive the pin high or low to signal another device, for example, turn an LED on or off. When a pin is configured as an input, the microcontroll</w:t>
-      </w:r>
-      <w:r>
-        <w:t>er can read a signal from another device, for example, the state of a button. In an 8-bit AVR microcontroller, physical pins are arranged as groups of 8 pins called “ports”. Each pin on a port can be configured and controlled independently. A GPIO pin is c</w:t>
-      </w:r>
-      <w:r>
-        <w:t xml:space="preserve">ontrolled via a bit in three registers: PORT, PIN, and the DDR. </w:t>
+        <w:t xml:space="preserve"> interact with the rest of an embedded system. It is the control and feedback of a physical pin between two states: high or low. When a pin is configured as an output, the microcontroller can drive the pin high or low to signal another device, for example, turn an LED on or off. When a pin is configured as an input, the microcontroller can read a signal from another device, for example, the state of a button. In an 8-bit AVR microcontroller, physical pins are arranged as groups of 8 pins called “ports”. Each pin on a port can be configured and controlled independently. A GPIO pin is controlled via a bit in three registers: PORT, PIN, and the DDR. </w:t>
       </w:r>
     </w:p>
     <w:p>
@@ -503,13 +495,7 @@
         <w:rPr>
           <w:color w:val="000000"/>
         </w:rPr>
-        <w:t>DDR (Data Direction Register) - controls whether a given pin is an input or an output. A ‘1’ in the corresponding position of the DDR indicates that the pin is an output. A ‘0’ in the positio</w:t>
-      </w:r>
-      <w:r>
-        <w:rPr>
-          <w:color w:val="000000"/>
-        </w:rPr>
-        <w:t>n indicates that the pin is an input.</w:t>
+        <w:t>DDR (Data Direction Register) - controls whether a given pin is an input or an output. A ‘1’ in the corresponding position of the DDR indicates that the pin is an output. A ‘0’ in the position indicates that the pin is an input.</w:t>
       </w:r>
     </w:p>
     <w:p>
@@ -531,13 +517,7 @@
         <w:rPr>
           <w:color w:val="000000"/>
         </w:rPr>
-        <w:t>PORT – If the pin is configured as an output, this register controls the state of the pin. A ‘1’ in this register drives the pin high. A ‘0’ in this register drives the pin low. If the pin is configured as an input, th</w:t>
-      </w:r>
-      <w:r>
-        <w:rPr>
-          <w:color w:val="000000"/>
-        </w:rPr>
-        <w:t>is register controls the internal pullup resistor for this pin. If the corresponding bit is a ‘1’, the pullup resistor is enabled. If the corresponding bit is a ‘0’, the pullup resistor is disabled.</w:t>
+        <w:t>PORT – If the pin is configured as an output, this register controls the state of the pin. A ‘1’ in this register drives the pin high. A ‘0’ in this register drives the pin low. If the pin is configured as an input, this register controls the internal pullup resistor for this pin. If the corresponding bit is a ‘1’, the pullup resistor is enabled. If the corresponding bit is a ‘0’, the pullup resistor is disabled.</w:t>
       </w:r>
     </w:p>
     <w:p>
@@ -601,10 +581,7 @@
               <w:jc w:val="center"/>
             </w:pPr>
             <w:r>
-              <w:t>G</w:t>
-            </w:r>
-            <w:r>
-              <w:t>PIO Mode</w:t>
+              <w:t>GPIO Mode</w:t>
             </w:r>
           </w:p>
         </w:tc>
@@ -831,8 +808,6 @@
     <w:p>
       <w:r>
         <w:tab/>
-      </w:r>
-      <w:r>
         <w:t xml:space="preserve">Masking is a logical operation on a piece of data. It is used for many purposes, but in the context of GPIO, it is used to manipulate a single bit or group of bits in a byte. When we set a pin as input or </w:t>
       </w:r>
       <w:proofErr w:type="gramStart"/>
@@ -841,13 +816,7 @@
       </w:r>
       <w:proofErr w:type="gramEnd"/>
       <w:r>
-        <w:t xml:space="preserve"> control the state of an output or read t</w:t>
-      </w:r>
-      <w:r>
-        <w:t>he state of an input, we must read or write the entire byte of a register. If we use a mask, we can read or manipulate the register without changing the bits in a register that are not relevant. For example, the built-in LED on an Arduino Mega is connected</w:t>
-      </w:r>
-      <w:r>
-        <w:t xml:space="preserve"> to port b, pin 7 (PB7), in an active high configuration. This is the 8</w:t>
+        <w:t xml:space="preserve"> control the state of an output or read the state of an input, we must read or write the entire byte of a register. If we use a mask, we can read or manipulate the register without changing the bits in a register that are not relevant. For example, the built-in LED on an Arduino Mega is connected to port b, pin 7 (PB7), in an active high configuration. This is the 8</w:t>
       </w:r>
       <w:r>
         <w:rPr>
@@ -864,10 +833,7 @@
       </w:r>
       <w:proofErr w:type="gramEnd"/>
       <w:r>
-        <w:t xml:space="preserve"> “or” the port register with the mask 0x80 (or 0b1000 000</w:t>
-      </w:r>
-      <w:r>
-        <w:t xml:space="preserve">0). This will set bit 7 to a ‘1’ without changing any of the other bits. To turn off the LED, </w:t>
+        <w:t xml:space="preserve"> “or” the port register with the mask 0x80 (or 0b1000 0000). This will set bit 7 to a ‘1’ without changing any of the other bits. To turn off the LED, </w:t>
       </w:r>
       <w:proofErr w:type="gramStart"/>
       <w:r>
@@ -883,10 +849,7 @@
         <w:pStyle w:val="Heading3"/>
       </w:pPr>
       <w:r>
-        <w:t>Arduino Pi</w:t>
-      </w:r>
-      <w:r>
-        <w:t>ns &amp; AVR Ports</w:t>
+        <w:t>Arduino Pins &amp; AVR Ports</w:t>
       </w:r>
     </w:p>
     <w:p>
@@ -900,10 +863,7 @@
       </w:r>
       <w:proofErr w:type="gramEnd"/>
       <w:r>
-        <w:t xml:space="preserve"> its ports and pins relative to the microcontroller in the 2560 datasheet</w:t>
-      </w:r>
-      <w:r>
-        <w:t xml:space="preserve">. An embedded system engineer would use these definitions when designing a system using the 2560.  These definitions can be found on the diagram below, and a more detailed description of the registers can be found on page 399 of the datasheet. </w:t>
+        <w:t xml:space="preserve"> its ports and pins relative to the microcontroller in the 2560 datasheet. An embedded system engineer would use these definitions when designing a system using the 2560.  These definitions can be found on the diagram below, and a more detailed description of the registers can be found on page 399 of the datasheet. </w:t>
       </w:r>
     </w:p>
     <w:p>
@@ -989,10 +949,7 @@
       <w:bookmarkStart w:id="0" w:name="_heading=h.gjdgxs" w:colFirst="0" w:colLast="0"/>
       <w:bookmarkEnd w:id="0"/>
       <w:r>
-        <w:t>The Arduino Mega is a development board which uses an Atmel 2560 as its microcontroller. Arduino has added a layer of abstraction so that the definition of various pins matches those of other Arduino boards, such as the Arduino Uno and Nano which use an At</w:t>
-      </w:r>
-      <w:r>
-        <w:t xml:space="preserve">mel 328. This allows users to swap out different Arduino boards with minimal changes to the code. For example, on all Arduino boards, the on-board LED is connected to digital pin 13. However, on the Mega, digital pin 13 is </w:t>
+        <w:t xml:space="preserve">The Arduino Mega is a development board which uses an Atmel 2560 as its microcontroller. Arduino has added a layer of abstraction so that the definition of various pins matches those of other Arduino boards, such as the Arduino Uno and Nano which use an Atmel 328. This allows users to swap out different Arduino boards with minimal changes to the code. For example, on all Arduino boards, the on-board LED is connected to digital pin 13. However, on the Mega, digital pin 13 is </w:t>
       </w:r>
       <w:proofErr w:type="gramStart"/>
       <w:r>
@@ -1000,13 +957,15 @@
       </w:r>
       <w:proofErr w:type="gramEnd"/>
       <w:r>
-        <w:t xml:space="preserve"> B, bit 7, while on </w:t>
-      </w:r>
-      <w:r>
-        <w:t>the Uno and the Nano, digital pin is connected to port B, bit 5. Using the library function, digitalWrite, to write pin 13 high will turn on the LED on all Arduino Boards. We will not be using the Arduino Library functions nor pin definitions for the major</w:t>
-      </w:r>
-      <w:r>
-        <w:t xml:space="preserve">ity of the </w:t>
+        <w:t xml:space="preserve"> B, bit 7, while on the Uno and the Nano, digital pin is connected to port B, bit 5. Using the library function, </w:t>
+      </w:r>
+      <w:proofErr w:type="spellStart"/>
+      <w:r>
+        <w:t>digitalWrite</w:t>
+      </w:r>
+      <w:proofErr w:type="spellEnd"/>
+      <w:r>
+        <w:t xml:space="preserve">, to write pin 13 high will turn on the LED on all Arduino Boards. We will not be using the Arduino Library functions nor pin definitions for the majority of the </w:t>
       </w:r>
       <w:proofErr w:type="gramStart"/>
       <w:r>
@@ -1090,16 +1049,7 @@
           <w:sz w:val="18"/>
           <w:szCs w:val="18"/>
         </w:rPr>
-        <w:t>F</w:t>
-      </w:r>
-      <w:r>
-        <w:rPr>
-          <w:i/>
-          <w:color w:val="44546A"/>
-          <w:sz w:val="18"/>
-          <w:szCs w:val="18"/>
-        </w:rPr>
-        <w:t>igure 2 - Arduino Mega Pinout</w:t>
+        <w:t>Figure 2 - Arduino Mega Pinout</w:t>
       </w:r>
     </w:p>
     <w:p>
@@ -1145,13 +1095,7 @@
         <w:rPr>
           <w:color w:val="000000"/>
         </w:rPr>
-        <w:t>V</w:t>
-      </w:r>
-      <w:r>
-        <w:rPr>
-          <w:color w:val="000000"/>
-        </w:rPr>
-        <w:t>erify that the code is working – does the on-board Arduino LED blink? Does it blink at the expected rate? What is the frequency of the signal from the code?</w:t>
+        <w:t>Verify that the code is working – does the on-board Arduino LED blink? Does it blink at the expected rate? What is the frequency of the signal from the code?</w:t>
       </w:r>
     </w:p>
     <w:p>
@@ -1182,13 +1126,7 @@
         <w:rPr>
           <w:color w:val="000000"/>
         </w:rPr>
-        <w:t xml:space="preserve"> the output signal. What is the measur</w:t>
-      </w:r>
-      <w:r>
-        <w:rPr>
-          <w:color w:val="000000"/>
-        </w:rPr>
-        <w:t>ed frequency of the signal?</w:t>
+        <w:t xml:space="preserve"> the output signal. What is the measured frequency of the signal?</w:t>
       </w:r>
     </w:p>
     <w:p>
@@ -1210,21 +1148,10 @@
         <w:rPr>
           <w:color w:val="000000"/>
         </w:rPr>
-        <w:t xml:space="preserve">Modify the code in the example to blink </w:t>
-      </w:r>
-      <w:proofErr w:type="gramStart"/>
-      <w:r>
-        <w:rPr>
-          <w:color w:val="000000"/>
-        </w:rPr>
-        <w:t>faster,</w:t>
-      </w:r>
-      <w:r>
-        <w:t xml:space="preserve"> and</w:t>
-      </w:r>
-      <w:proofErr w:type="gramEnd"/>
-      <w:r>
-        <w:t xml:space="preserve"> check output signal</w:t>
+        <w:t>Modify the code in the example to blink faster,</w:t>
+      </w:r>
+      <w:r>
+        <w:t xml:space="preserve"> and check output signal</w:t>
       </w:r>
       <w:r>
         <w:rPr>
@@ -1261,13 +1188,7 @@
         <w:rPr>
           <w:color w:val="000000"/>
         </w:rPr>
-        <w:t xml:space="preserve"> signal. What is the fastest frequency you </w:t>
-      </w:r>
-      <w:r>
-        <w:rPr>
-          <w:color w:val="000000"/>
-        </w:rPr>
-        <w:t>can attain with the library functions?</w:t>
+        <w:t xml:space="preserve"> signal. What is the fastest frequency you can attain with the library functions?</w:t>
       </w:r>
     </w:p>
     <w:p>
@@ -1328,13 +1249,7 @@
         <w:rPr>
           <w:color w:val="000000"/>
         </w:rPr>
-        <w:t xml:space="preserve"> configure it such that the LED is on when the pin is driven high. Is this LED active high or</w:t>
-      </w:r>
-      <w:r>
-        <w:rPr>
-          <w:color w:val="000000"/>
-        </w:rPr>
-        <w:t xml:space="preserve"> active low?</w:t>
+        <w:t xml:space="preserve"> configure it such that the LED is on when the pin is driven high. Is this LED active high or active low?</w:t>
       </w:r>
     </w:p>
     <w:p>
@@ -1385,10 +1300,15 @@
         <w:ind w:firstLine="720"/>
       </w:pPr>
       <w:r>
-        <w:t xml:space="preserve">Download example_1.ino from webcampus, this example demonstrates </w:t>
-      </w:r>
-      <w:r>
-        <w:t xml:space="preserve">manipulating GPIO output at the register level. </w:t>
+        <w:t xml:space="preserve">Download example_1.ino from </w:t>
+      </w:r>
+      <w:proofErr w:type="spellStart"/>
+      <w:r>
+        <w:t>WebCampus</w:t>
+      </w:r>
+      <w:proofErr w:type="spellEnd"/>
+      <w:r>
+        <w:t xml:space="preserve">, this example demonstrates manipulating GPIO output at the register level. </w:t>
       </w:r>
     </w:p>
     <w:p>
@@ -1433,13 +1353,7 @@
           <w:color w:val="000000"/>
         </w:rPr>
         <w:lastRenderedPageBreak/>
-        <w:t>Modify the code to switch the state of PB7 as fast as possible. What is the fastest frequency you can attain using low level register ac</w:t>
-      </w:r>
-      <w:r>
-        <w:rPr>
-          <w:color w:val="000000"/>
-        </w:rPr>
-        <w:t>cess functions?</w:t>
+        <w:t>Modify the code to switch the state of PB7 as fast as possible. What is the fastest frequency you can attain using low level register access functions?</w:t>
       </w:r>
     </w:p>
     <w:p>
@@ -1504,13 +1418,7 @@
         <w:rPr>
           <w:color w:val="000000"/>
         </w:rPr>
-        <w:t>Explain what the ‘or’ operation an</w:t>
-      </w:r>
-      <w:r>
-        <w:rPr>
-          <w:color w:val="000000"/>
-        </w:rPr>
-        <w:t>d the ‘and’ operation in the loop function are doing to the port register. What does the port register do?</w:t>
+        <w:t>Explain what the ‘or’ operation and the ‘and’ operation in the loop function are doing to the port register. What does the port register do?</w:t>
       </w:r>
     </w:p>
     <w:p>
@@ -1524,10 +1432,15 @@
     <w:p>
       <w:r>
         <w:tab/>
-        <w:t>Download example_2.ino and example_3.ino from webcampus, these examples demonstrate two diff</w:t>
-      </w:r>
-      <w:r>
-        <w:t xml:space="preserve">erent ways to implement GPIO at the register level. </w:t>
+        <w:t xml:space="preserve">Download example_2.ino and example_3.ino from </w:t>
+      </w:r>
+      <w:proofErr w:type="spellStart"/>
+      <w:r>
+        <w:t>WebCampus</w:t>
+      </w:r>
+      <w:proofErr w:type="spellEnd"/>
+      <w:r>
+        <w:t xml:space="preserve">, these examples demonstrate two different ways to implement GPIO at the register level. </w:t>
       </w:r>
     </w:p>
     <w:p>
@@ -1615,13 +1528,7 @@
         <w:rPr>
           <w:color w:val="000000"/>
         </w:rPr>
-        <w:t>Modify example_2.ino and example_3.ino to maximiz</w:t>
-      </w:r>
-      <w:r>
-        <w:rPr>
-          <w:color w:val="000000"/>
-        </w:rPr>
-        <w:t xml:space="preserve">e the frequency output on PB7. </w:t>
+        <w:t xml:space="preserve">Modify example_2.ino and example_3.ino to maximize the frequency output on PB7. </w:t>
       </w:r>
       <w:r>
         <w:t>What are</w:t>
@@ -1630,21 +1537,27 @@
         <w:rPr>
           <w:color w:val="000000"/>
         </w:rPr>
-        <w:t xml:space="preserve"> the frequencies </w:t>
+        <w:t xml:space="preserve"> the frequencies achieved?</w:t>
+      </w:r>
+      <w:r>
+        <w:rPr>
+          <w:color w:val="000000"/>
+        </w:rPr>
+        <w:t xml:space="preserve"> </w:t>
       </w:r>
       <w:proofErr w:type="gramStart"/>
       <w:r>
         <w:rPr>
           <w:color w:val="000000"/>
         </w:rPr>
-        <w:t>achieved?.</w:t>
+        <w:t>Is</w:t>
       </w:r>
       <w:proofErr w:type="gramEnd"/>
       <w:r>
         <w:rPr>
           <w:color w:val="000000"/>
         </w:rPr>
-        <w:t xml:space="preserve"> Is there any difference in the maximum frequency output between examples 1 through 3? What explains the frequency differences?</w:t>
+        <w:t xml:space="preserve"> there any difference in the maximum frequency output between examples 1 through 3? What explains the frequency differences?</w:t>
       </w:r>
     </w:p>
     <w:p>
@@ -1679,16 +1592,19 @@
     <w:p>
       <w:r>
         <w:tab/>
-        <w:t>Download example_4.ino from webcampus. This example code demonstrates how to implement register-level input. Connect a push button to PB4 such that PB4 is gr</w:t>
-      </w:r>
-      <w:r>
-        <w:t xml:space="preserve">ounded when the button is </w:t>
-      </w:r>
-      <w:proofErr w:type="gramStart"/>
-      <w:r>
-        <w:t>pressed, and</w:t>
-      </w:r>
-      <w:proofErr w:type="gramEnd"/>
+        <w:t xml:space="preserve">Download example_4.ino from </w:t>
+      </w:r>
+      <w:proofErr w:type="spellStart"/>
+      <w:r>
+        <w:t>WebCampus</w:t>
+      </w:r>
+      <w:proofErr w:type="spellEnd"/>
+      <w:r>
+        <w:t xml:space="preserve">. This example code demonstrates how to implement register-level input. Connect a push button to PB4 such that PB4 is grounded when the button is </w:t>
+      </w:r>
+      <w:r>
+        <w:t>pressed and</w:t>
+      </w:r>
       <w:r>
         <w:t xml:space="preserve"> open the Arduino Serial Monitor by clicking the magnifying glass at the top right corner of the IDE. Be sure to set the baud rate so that it matches the baud rate set in example_4.ino. </w:t>
       </w:r>
@@ -1712,13 +1628,7 @@
         <w:rPr>
           <w:color w:val="000000"/>
         </w:rPr>
-        <w:t>Why do we need to enable the pu</w:t>
-      </w:r>
-      <w:r>
-        <w:rPr>
-          <w:color w:val="000000"/>
-        </w:rPr>
-        <w:t xml:space="preserve">llup resistor on PB4? What would happen if the pullup resistor was not enabled? </w:t>
+        <w:t xml:space="preserve">Why do we need to enable the pullup resistor on PB4? What would happen if the pullup resistor was not enabled? </w:t>
       </w:r>
     </w:p>
     <w:p>
@@ -1740,13 +1650,7 @@
         <w:rPr>
           <w:color w:val="000000"/>
         </w:rPr>
-        <w:t>Test your assumption from question #1 by modifying the example to disable the pullup resistor. Is the input reliable? Does it reflect the state of the pin? What is the state o</w:t>
-      </w:r>
-      <w:r>
-        <w:rPr>
-          <w:color w:val="000000"/>
-        </w:rPr>
-        <w:t>f the pin when the button is not pressed? (Remember the 3</w:t>
+        <w:t>Test your assumption from question #1 by modifying the example to disable the pullup resistor. Is the input reliable? Does it reflect the state of the pin? What is the state of the pin when the button is not pressed? (Remember the 3</w:t>
       </w:r>
       <w:r>
         <w:rPr>
@@ -1794,10 +1698,7 @@
     <w:p>
       <w:r>
         <w:tab/>
-        <w:t xml:space="preserve">Write an Arduino program to read the state of PK2, output this state on PD0, and output the complement of this state on PE3. Write </w:t>
-      </w:r>
-      <w:r>
-        <w:t>the program to minimize the time delay between a change on PK2 reflecting onto PD0 and PE3. Attach a button to PK2, and an LED (with a series resistor) to PD0.</w:t>
+        <w:t>Write an Arduino program to read the state of PK2, output this state on PD0, and output the complement of this state on PE3. Write the program to minimize the time delay between a change on PK2 reflecting onto PD0 and PE3. Attach a button to PK2, and an LED (with a series resistor) to PD0.</w:t>
       </w:r>
     </w:p>
     <w:p>
@@ -1841,13 +1742,7 @@
         <w:rPr>
           <w:color w:val="000000"/>
         </w:rPr>
-        <w:t>Use an oscilloscope t</w:t>
-      </w:r>
-      <w:r>
-        <w:rPr>
-          <w:color w:val="000000"/>
-        </w:rPr>
-        <w:t>o show the difference between PD0 and PE3</w:t>
+        <w:t>Use an oscilloscope to show the difference between PD0 and PE3</w:t>
       </w:r>
     </w:p>
     <w:p>

</xml_diff>